<commit_message>
update solution menu exercise
</commit_message>
<xml_diff>
--- a/exercises/menu/sujet.docx
+++ b/exercises/menu/sujet.docx
@@ -437,23 +437,7 @@
           <w:b/>
           <w:bCs/>
         </w:rPr>
-        <w:t xml:space="preserve">Chef </w:t>
-      </w:r>
-      <w:proofErr w:type="spellStart"/>
-      <w:r>
-        <w:rPr>
-          <w:b/>
-          <w:bCs/>
-        </w:rPr>
-        <w:t>Nakamura’s</w:t>
-      </w:r>
-      <w:proofErr w:type="spellEnd"/>
-      <w:r>
-        <w:rPr>
-          <w:b/>
-          <w:bCs/>
-        </w:rPr>
-        <w:t xml:space="preserve"> Restaurant</w:t>
+        <w:t>Chef Nakamura’s Restaurant</w:t>
       </w:r>
     </w:p>
     <w:p>
@@ -635,25 +619,7 @@
           <w:color w:val="000000"/>
           <w:lang w:eastAsia="fr-FR"/>
         </w:rPr>
-        <w:t>Soupe Miso-</w:t>
-      </w:r>
-      <w:proofErr w:type="spellStart"/>
-      <w:r>
-        <w:rPr>
-          <w:rFonts w:eastAsia="Times New Roman" w:cstheme="minorHAnsi"/>
-          <w:color w:val="000000"/>
-          <w:lang w:eastAsia="fr-FR"/>
-        </w:rPr>
-        <w:t>Shiru</w:t>
-      </w:r>
-      <w:proofErr w:type="spellEnd"/>
-      <w:r>
-        <w:rPr>
-          <w:rFonts w:eastAsia="Times New Roman" w:cstheme="minorHAnsi"/>
-          <w:color w:val="000000"/>
-          <w:lang w:eastAsia="fr-FR"/>
-        </w:rPr>
-        <w:t> </w:t>
+        <w:t>Soupe Miso-Shiru </w:t>
       </w:r>
       <w:r>
         <w:rPr>
@@ -673,19 +639,6 @@
         </w:rPr>
         <w:t> 3,90€</w:t>
       </w:r>
-    </w:p>
-    <w:p>
-      <w:pPr>
-        <w:spacing w:before="100" w:beforeAutospacing="1" w:after="100" w:afterAutospacing="1" w:line="240" w:lineRule="auto"/>
-        <w:rPr>
-          <w:rFonts w:eastAsia="Times New Roman" w:cstheme="minorHAnsi"/>
-          <w:b/>
-          <w:bCs/>
-          <w:color w:val="000000"/>
-          <w:u w:val="single"/>
-          <w:lang w:eastAsia="fr-FR"/>
-        </w:rPr>
-      </w:pPr>
     </w:p>
     <w:p>
       <w:pPr>
@@ -764,23 +717,13 @@
           <w:lang w:eastAsia="fr-FR"/>
         </w:rPr>
       </w:pPr>
-      <w:proofErr w:type="spellStart"/>
-      <w:r>
-        <w:rPr>
-          <w:rFonts w:eastAsia="Times New Roman" w:cstheme="minorHAnsi"/>
-          <w:color w:val="000000"/>
-          <w:lang w:eastAsia="fr-FR"/>
-        </w:rPr>
-        <w:t>Ebi</w:t>
-      </w:r>
-      <w:proofErr w:type="spellEnd"/>
-      <w:r>
-        <w:rPr>
-          <w:rFonts w:eastAsia="Times New Roman" w:cstheme="minorHAnsi"/>
-          <w:color w:val="000000"/>
-          <w:lang w:eastAsia="fr-FR"/>
-        </w:rPr>
-        <w:t xml:space="preserve"> Tempura </w:t>
+      <w:r>
+        <w:rPr>
+          <w:rFonts w:eastAsia="Times New Roman" w:cstheme="minorHAnsi"/>
+          <w:color w:val="000000"/>
+          <w:lang w:eastAsia="fr-FR"/>
+        </w:rPr>
+        <w:t>Ebi Tempura </w:t>
       </w:r>
       <w:r>
         <w:rPr>
@@ -814,23 +757,13 @@
           <w:lang w:eastAsia="fr-FR"/>
         </w:rPr>
       </w:pPr>
-      <w:proofErr w:type="spellStart"/>
-      <w:r>
-        <w:rPr>
-          <w:rFonts w:eastAsia="Times New Roman" w:cstheme="minorHAnsi"/>
-          <w:color w:val="000000"/>
-          <w:lang w:eastAsia="fr-FR"/>
-        </w:rPr>
-        <w:t>Ebi</w:t>
-      </w:r>
-      <w:proofErr w:type="spellEnd"/>
-      <w:r>
-        <w:rPr>
-          <w:rFonts w:eastAsia="Times New Roman" w:cstheme="minorHAnsi"/>
-          <w:color w:val="000000"/>
-          <w:lang w:eastAsia="fr-FR"/>
-        </w:rPr>
-        <w:t xml:space="preserve"> Fry </w:t>
+      <w:r>
+        <w:rPr>
+          <w:rFonts w:eastAsia="Times New Roman" w:cstheme="minorHAnsi"/>
+          <w:color w:val="000000"/>
+          <w:lang w:eastAsia="fr-FR"/>
+        </w:rPr>
+        <w:t>Ebi Fry </w:t>
       </w:r>
       <w:r>
         <w:rPr>
@@ -864,23 +797,13 @@
           <w:lang w:eastAsia="fr-FR"/>
         </w:rPr>
       </w:pPr>
-      <w:proofErr w:type="spellStart"/>
-      <w:r>
-        <w:rPr>
-          <w:rFonts w:eastAsia="Times New Roman" w:cstheme="minorHAnsi"/>
-          <w:color w:val="000000"/>
-          <w:lang w:eastAsia="fr-FR"/>
-        </w:rPr>
-        <w:t>Ika</w:t>
-      </w:r>
-      <w:proofErr w:type="spellEnd"/>
-      <w:r>
-        <w:rPr>
-          <w:rFonts w:eastAsia="Times New Roman" w:cstheme="minorHAnsi"/>
-          <w:color w:val="000000"/>
-          <w:lang w:eastAsia="fr-FR"/>
-        </w:rPr>
-        <w:t xml:space="preserve"> Tempura </w:t>
+      <w:r>
+        <w:rPr>
+          <w:rFonts w:eastAsia="Times New Roman" w:cstheme="minorHAnsi"/>
+          <w:color w:val="000000"/>
+          <w:lang w:eastAsia="fr-FR"/>
+        </w:rPr>
+        <w:t>Ika Tempura </w:t>
       </w:r>
       <w:r>
         <w:rPr>
@@ -914,23 +837,13 @@
           <w:lang w:eastAsia="fr-FR"/>
         </w:rPr>
       </w:pPr>
-      <w:proofErr w:type="spellStart"/>
-      <w:r>
-        <w:rPr>
-          <w:rFonts w:eastAsia="Times New Roman" w:cstheme="minorHAnsi"/>
-          <w:color w:val="000000"/>
-          <w:lang w:eastAsia="fr-FR"/>
-        </w:rPr>
-        <w:t>Sakana</w:t>
-      </w:r>
-      <w:proofErr w:type="spellEnd"/>
-      <w:r>
-        <w:rPr>
-          <w:rFonts w:eastAsia="Times New Roman" w:cstheme="minorHAnsi"/>
-          <w:color w:val="000000"/>
-          <w:lang w:eastAsia="fr-FR"/>
-        </w:rPr>
-        <w:t xml:space="preserve"> Tempura </w:t>
+      <w:r>
+        <w:rPr>
+          <w:rFonts w:eastAsia="Times New Roman" w:cstheme="minorHAnsi"/>
+          <w:color w:val="000000"/>
+          <w:lang w:eastAsia="fr-FR"/>
+        </w:rPr>
+        <w:t>Sakana Tempura </w:t>
       </w:r>
       <w:r>
         <w:rPr>
@@ -964,23 +877,13 @@
           <w:lang w:eastAsia="fr-FR"/>
         </w:rPr>
       </w:pPr>
-      <w:proofErr w:type="spellStart"/>
-      <w:r>
-        <w:rPr>
-          <w:rFonts w:eastAsia="Times New Roman" w:cstheme="minorHAnsi"/>
-          <w:color w:val="000000"/>
-          <w:lang w:eastAsia="fr-FR"/>
-        </w:rPr>
-        <w:t>Yasai</w:t>
-      </w:r>
-      <w:proofErr w:type="spellEnd"/>
-      <w:r>
-        <w:rPr>
-          <w:rFonts w:eastAsia="Times New Roman" w:cstheme="minorHAnsi"/>
-          <w:color w:val="000000"/>
-          <w:lang w:eastAsia="fr-FR"/>
-        </w:rPr>
-        <w:t xml:space="preserve"> Tempura </w:t>
+      <w:r>
+        <w:rPr>
+          <w:rFonts w:eastAsia="Times New Roman" w:cstheme="minorHAnsi"/>
+          <w:color w:val="000000"/>
+          <w:lang w:eastAsia="fr-FR"/>
+        </w:rPr>
+        <w:t>Yasai Tempura </w:t>
       </w:r>
       <w:r>
         <w:rPr>
@@ -1000,19 +903,6 @@
         </w:rPr>
         <w:t>, 8 pièces 6,90€</w:t>
       </w:r>
-    </w:p>
-    <w:p>
-      <w:pPr>
-        <w:spacing w:before="100" w:beforeAutospacing="1" w:after="100" w:afterAutospacing="1" w:line="240" w:lineRule="auto"/>
-        <w:rPr>
-          <w:rFonts w:eastAsia="Times New Roman" w:cstheme="minorHAnsi"/>
-          <w:b/>
-          <w:bCs/>
-          <w:color w:val="000000"/>
-          <w:u w:val="single"/>
-          <w:lang w:eastAsia="fr-FR"/>
-        </w:rPr>
-      </w:pPr>
     </w:p>
     <w:p>
       <w:pPr>
@@ -1091,23 +981,13 @@
           <w:lang w:eastAsia="fr-FR"/>
         </w:rPr>
       </w:pPr>
-      <w:proofErr w:type="spellStart"/>
-      <w:r>
-        <w:rPr>
-          <w:rFonts w:eastAsia="Times New Roman" w:cstheme="minorHAnsi"/>
-          <w:color w:val="000000"/>
-          <w:lang w:eastAsia="fr-FR"/>
-        </w:rPr>
-        <w:t>Tekka</w:t>
-      </w:r>
-      <w:proofErr w:type="spellEnd"/>
-      <w:r>
-        <w:rPr>
-          <w:rFonts w:eastAsia="Times New Roman" w:cstheme="minorHAnsi"/>
-          <w:color w:val="000000"/>
-          <w:lang w:eastAsia="fr-FR"/>
-        </w:rPr>
-        <w:t xml:space="preserve"> Maki </w:t>
+      <w:r>
+        <w:rPr>
+          <w:rFonts w:eastAsia="Times New Roman" w:cstheme="minorHAnsi"/>
+          <w:color w:val="000000"/>
+          <w:lang w:eastAsia="fr-FR"/>
+        </w:rPr>
+        <w:t>Tekka Maki </w:t>
       </w:r>
       <w:r>
         <w:rPr>
@@ -1261,23 +1141,13 @@
           <w:lang w:eastAsia="fr-FR"/>
         </w:rPr>
       </w:pPr>
-      <w:proofErr w:type="spellStart"/>
-      <w:r>
-        <w:rPr>
-          <w:rFonts w:eastAsia="Times New Roman" w:cstheme="minorHAnsi"/>
-          <w:color w:val="000000"/>
-          <w:lang w:eastAsia="fr-FR"/>
-        </w:rPr>
-        <w:t>Tamago</w:t>
-      </w:r>
-      <w:proofErr w:type="spellEnd"/>
-      <w:r>
-        <w:rPr>
-          <w:rFonts w:eastAsia="Times New Roman" w:cstheme="minorHAnsi"/>
-          <w:color w:val="000000"/>
-          <w:lang w:eastAsia="fr-FR"/>
-        </w:rPr>
-        <w:t xml:space="preserve"> Maki </w:t>
+      <w:r>
+        <w:rPr>
+          <w:rFonts w:eastAsia="Times New Roman" w:cstheme="minorHAnsi"/>
+          <w:color w:val="000000"/>
+          <w:lang w:eastAsia="fr-FR"/>
+        </w:rPr>
+        <w:t>Tamago Maki </w:t>
       </w:r>
       <w:r>
         <w:rPr>
@@ -1311,23 +1181,13 @@
           <w:lang w:eastAsia="fr-FR"/>
         </w:rPr>
       </w:pPr>
-      <w:proofErr w:type="spellStart"/>
-      <w:r>
-        <w:rPr>
-          <w:rFonts w:eastAsia="Times New Roman" w:cstheme="minorHAnsi"/>
-          <w:color w:val="000000"/>
-          <w:lang w:eastAsia="fr-FR"/>
-        </w:rPr>
-        <w:t>Ebi</w:t>
-      </w:r>
-      <w:proofErr w:type="spellEnd"/>
-      <w:r>
-        <w:rPr>
-          <w:rFonts w:eastAsia="Times New Roman" w:cstheme="minorHAnsi"/>
-          <w:color w:val="000000"/>
-          <w:lang w:eastAsia="fr-FR"/>
-        </w:rPr>
-        <w:t xml:space="preserve"> Maki </w:t>
+      <w:r>
+        <w:rPr>
+          <w:rFonts w:eastAsia="Times New Roman" w:cstheme="minorHAnsi"/>
+          <w:color w:val="000000"/>
+          <w:lang w:eastAsia="fr-FR"/>
+        </w:rPr>
+        <w:t>Ebi Maki </w:t>
       </w:r>
       <w:r>
         <w:rPr>
@@ -1400,19 +1260,6 @@
           <w:lang w:eastAsia="fr-FR"/>
         </w:rPr>
       </w:pPr>
-    </w:p>
-    <w:p>
-      <w:pPr>
-        <w:spacing w:before="100" w:beforeAutospacing="1" w:after="100" w:afterAutospacing="1" w:line="240" w:lineRule="auto"/>
-        <w:rPr>
-          <w:rFonts w:eastAsia="Times New Roman" w:cstheme="minorHAnsi"/>
-          <w:b/>
-          <w:bCs/>
-          <w:color w:val="000000"/>
-          <w:u w:val="single"/>
-          <w:lang w:eastAsia="fr-FR"/>
-        </w:rPr>
-      </w:pPr>
       <w:r>
         <w:rPr>
           <w:rFonts w:eastAsia="Times New Roman" w:cstheme="minorHAnsi"/>
@@ -1548,7 +1395,6 @@
           <w:color w:val="000000"/>
           <w:lang w:eastAsia="fr-FR"/>
         </w:rPr>
-        <w:lastRenderedPageBreak/>
         <w:t>Sashimi mori 25,90 €</w:t>
       </w:r>
       <w:r>
@@ -1644,6 +1490,7 @@
           <w:u w:val="single"/>
           <w:lang w:eastAsia="fr-FR"/>
         </w:rPr>
+        <w:lastRenderedPageBreak/>
         <w:t>Nos Menus :</w:t>
       </w:r>
     </w:p>
@@ -1782,30 +1629,9 @@
           <w:color w:val="000000"/>
           <w:lang w:eastAsia="fr-FR"/>
         </w:rPr>
-        <w:t>Boisson 1 Capri-</w:t>
-      </w:r>
-      <w:proofErr w:type="spellStart"/>
-      <w:r>
-        <w:rPr>
-          <w:rFonts w:eastAsia="Times New Roman" w:cstheme="minorHAnsi"/>
-          <w:color w:val="000000"/>
-          <w:lang w:eastAsia="fr-FR"/>
-        </w:rPr>
-        <w:t>sun</w:t>
-      </w:r>
-      <w:proofErr w:type="spellEnd"/>
-      <w:r>
-        <w:rPr>
-          <w:rFonts w:eastAsia="Times New Roman" w:cstheme="minorHAnsi"/>
-          <w:color w:val="000000"/>
-          <w:lang w:eastAsia="fr-FR"/>
-        </w:rPr>
-        <w:t>, Maki au saumon 6 pièces, Brochettes de poulet 2 pièces, Riz nature</w:t>
-      </w:r>
-    </w:p>
-    <w:p/>
-    <w:p/>
-    <w:p/>
+        <w:t>Boisson 1 Capri-sun, Maki au saumon 6 pièces, Brochettes de poulet 2 pièces, Riz nature</w:t>
+      </w:r>
+    </w:p>
     <w:p>
       <w:pPr>
         <w:rPr>
@@ -1841,30 +1667,11 @@
         </w:rPr>
       </w:pPr>
       <w:r>
-        <w:rPr>
-          <w:b/>
-          <w:bCs/>
-          <w:u w:val="single"/>
-        </w:rPr>
-        <w:t>Header</w:t>
-      </w:r>
-      <w:r>
-        <w:t xml:space="preserve"> : </w:t>
-      </w:r>
-      <w:r>
-        <w:t>la barre de navigation à droite ne doit pas se chevaucher avec le titre mais passer sous celui-ci si la largeur d’écran est insuffisante. Faites pointer tous les liens de la barre de navigation vers la page du menu pour le moment.</w:t>
-      </w:r>
-    </w:p>
-    <w:p>
-      <w:pPr>
-        <w:pStyle w:val="Paragraphedeliste"/>
-        <w:ind w:left="360"/>
-        <w:rPr>
-          <w:i/>
-          <w:iCs/>
-          <w:color w:val="808080" w:themeColor="background1" w:themeShade="80"/>
-        </w:rPr>
-      </w:pPr>
+        <w:t>Faute d’avoir d’autres pages à disposition, f</w:t>
+      </w:r>
+      <w:r>
+        <w:t>aites pointer tous les liens de la barre de navigation vers la page du menu</w:t>
+      </w:r>
     </w:p>
     <w:p>
       <w:pPr>
@@ -1880,55 +1687,15 @@
         </w:rPr>
       </w:pPr>
       <w:r>
+        <w:t xml:space="preserve">Vous trouverez les images de chaque catégorie dans le dossier </w:t>
+      </w:r>
+      <w:r>
         <w:rPr>
           <w:b/>
           <w:bCs/>
-          <w:u w:val="single"/>
-        </w:rPr>
-        <w:t>C</w:t>
-      </w:r>
-      <w:r>
-        <w:rPr>
-          <w:b/>
-          <w:bCs/>
-          <w:u w:val="single"/>
-        </w:rPr>
-        <w:t>ontenu</w:t>
-      </w:r>
-      <w:r>
-        <w:rPr>
-          <w:b/>
-          <w:bCs/>
-          <w:u w:val="single"/>
-        </w:rPr>
-        <w:t xml:space="preserve"> de la carte</w:t>
-      </w:r>
-      <w:r>
-        <w:rPr>
-          <w:b/>
-          <w:bCs/>
-          <w:u w:val="single"/>
-        </w:rPr>
-        <w:t> :</w:t>
-      </w:r>
-      <w:r>
-        <w:rPr>
-          <w:color w:val="808080" w:themeColor="background1" w:themeShade="80"/>
-        </w:rPr>
-        <w:t xml:space="preserve"> </w:t>
-      </w:r>
-      <w:r>
-        <w:t xml:space="preserve">Vous trouverez les images de chaque catégorie dans le dossier </w:t>
-      </w:r>
-      <w:proofErr w:type="spellStart"/>
-      <w:r>
-        <w:rPr>
-          <w:b/>
-          <w:bCs/>
         </w:rPr>
         <w:t>img</w:t>
       </w:r>
-      <w:proofErr w:type="spellEnd"/>
       <w:r>
         <w:t xml:space="preserve"> .</w:t>
       </w:r>
@@ -1944,18 +1711,6 @@
       <w:r>
         <w:t>x ; pour les menus, nous avons également la composition du menu (voir aperçu).</w:t>
       </w:r>
-    </w:p>
-    <w:p>
-      <w:pPr>
-        <w:pStyle w:val="Paragraphedeliste"/>
-        <w:ind w:left="360"/>
-        <w:rPr>
-          <w:b/>
-          <w:bCs/>
-          <w:color w:val="808080" w:themeColor="background1" w:themeShade="80"/>
-          <w:u w:val="single"/>
-        </w:rPr>
-      </w:pPr>
     </w:p>
     <w:p>
       <w:pPr>
@@ -1993,11 +1748,6 @@
       <w:r>
         <w:t>catégorie, ainsi qu’un changement sur l’ombre portée pour donner un effet de profondeur. Donnez également un style différent aux liens de la barre de navigation en état de focus.</w:t>
       </w:r>
-    </w:p>
-    <w:p>
-      <w:pPr>
-        <w:pStyle w:val="Paragraphedeliste"/>
-      </w:pPr>
     </w:p>
     <w:p>
       <w:pPr>
@@ -2252,17 +2002,17 @@
   <w:abstractNum w:abstractNumId="0" w15:restartNumberingAfterBreak="0">
     <w:nsid w:val="0FAC5989"/>
     <w:multiLevelType w:val="hybridMultilevel"/>
-    <w:tmpl w:val="2D8472E6"/>
-    <w:lvl w:ilvl="0" w:tplc="76F03358">
-      <w:start w:val="1"/>
-      <w:numFmt w:val="decimal"/>
-      <w:lvlText w:val="%1."/>
+    <w:tmpl w:val="4D0C48F4"/>
+    <w:lvl w:ilvl="0" w:tplc="04090001">
+      <w:start w:val="1"/>
+      <w:numFmt w:val="bullet"/>
+      <w:lvlText w:val=""/>
       <w:lvlJc w:val="left"/>
       <w:pPr>
         <w:ind w:left="720" w:hanging="360"/>
       </w:pPr>
       <w:rPr>
-        <w:rFonts w:hint="default"/>
+        <w:rFonts w:ascii="Symbol" w:hAnsi="Symbol" w:hint="default"/>
         <w:b/>
         <w:bCs w:val="0"/>
         <w:color w:val="ED7D31" w:themeColor="accent2"/>

</xml_diff>

<commit_message>
fix typo in sujet
</commit_message>
<xml_diff>
--- a/exercises/menu/sujet.docx
+++ b/exercises/menu/sujet.docx
@@ -1,6 +1,6 @@
 
 <file path=word/document.xml><?xml version="1.0" encoding="utf-8"?>
-<w:document xmlns:wpc="http://schemas.microsoft.com/office/word/2010/wordprocessingCanvas" xmlns:cx="http://schemas.microsoft.com/office/drawing/2014/chartex" xmlns:cx1="http://schemas.microsoft.com/office/drawing/2015/9/8/chartex" xmlns:cx2="http://schemas.microsoft.com/office/drawing/2015/10/21/chartex" xmlns:cx3="http://schemas.microsoft.com/office/drawing/2016/5/9/chartex" xmlns:cx4="http://schemas.microsoft.com/office/drawing/2016/5/10/chartex" xmlns:cx5="http://schemas.microsoft.com/office/drawing/2016/5/11/chartex" xmlns:cx6="http://schemas.microsoft.com/office/drawing/2016/5/12/chartex" xmlns:cx7="http://schemas.microsoft.com/office/drawing/2016/5/13/chartex" xmlns:cx8="http://schemas.microsoft.com/office/drawing/2016/5/14/chartex" xmlns:mc="http://schemas.openxmlformats.org/markup-compatibility/2006" xmlns:aink="http://schemas.microsoft.com/office/drawing/2016/ink" xmlns:am3d="http://schemas.microsoft.com/office/drawing/2017/model3d" xmlns:o="urn:schemas-microsoft-com:office:office" xmlns:r="http://schemas.openxmlformats.org/officeDocument/2006/relationships" xmlns:m="http://schemas.openxmlformats.org/officeDocument/2006/math" xmlns:v="urn:schemas-microsoft-com:vml" xmlns:wp14="http://schemas.microsoft.com/office/word/2010/wordprocessingDrawing" xmlns:wp="http://schemas.openxmlformats.org/drawingml/2006/wordprocessingDrawing" xmlns:w10="urn:schemas-microsoft-com:office:word" xmlns:w="http://schemas.openxmlformats.org/wordprocessingml/2006/main" xmlns:w14="http://schemas.microsoft.com/office/word/2010/wordml" xmlns:w15="http://schemas.microsoft.com/office/word/2012/wordml" xmlns:w16cex="http://schemas.microsoft.com/office/word/2018/wordml/cex" xmlns:w16cid="http://schemas.microsoft.com/office/word/2016/wordml/cid" xmlns:w16="http://schemas.microsoft.com/office/word/2018/wordml" xmlns:w16se="http://schemas.microsoft.com/office/word/2015/wordml/symex" xmlns:wpg="http://schemas.microsoft.com/office/word/2010/wordprocessingGroup" xmlns:wpi="http://schemas.microsoft.com/office/word/2010/wordprocessingInk" xmlns:wne="http://schemas.microsoft.com/office/word/2006/wordml" xmlns:wps="http://schemas.microsoft.com/office/word/2010/wordprocessingShape" mc:Ignorable="w14 w15 w16se w16cid w16 w16cex wp14">
+<w:document xmlns:wpc="http://schemas.microsoft.com/office/word/2010/wordprocessingCanvas" xmlns:cx="http://schemas.microsoft.com/office/drawing/2014/chartex" xmlns:cx1="http://schemas.microsoft.com/office/drawing/2015/9/8/chartex" xmlns:cx2="http://schemas.microsoft.com/office/drawing/2015/10/21/chartex" xmlns:cx3="http://schemas.microsoft.com/office/drawing/2016/5/9/chartex" xmlns:cx4="http://schemas.microsoft.com/office/drawing/2016/5/10/chartex" xmlns:cx5="http://schemas.microsoft.com/office/drawing/2016/5/11/chartex" xmlns:cx6="http://schemas.microsoft.com/office/drawing/2016/5/12/chartex" xmlns:cx7="http://schemas.microsoft.com/office/drawing/2016/5/13/chartex" xmlns:cx8="http://schemas.microsoft.com/office/drawing/2016/5/14/chartex" xmlns:mc="http://schemas.openxmlformats.org/markup-compatibility/2006" xmlns:aink="http://schemas.microsoft.com/office/drawing/2016/ink" xmlns:am3d="http://schemas.microsoft.com/office/drawing/2017/model3d" xmlns:o="urn:schemas-microsoft-com:office:office" xmlns:oel="http://schemas.microsoft.com/office/2019/extlst" xmlns:r="http://schemas.openxmlformats.org/officeDocument/2006/relationships" xmlns:m="http://schemas.openxmlformats.org/officeDocument/2006/math" xmlns:v="urn:schemas-microsoft-com:vml" xmlns:wp14="http://schemas.microsoft.com/office/word/2010/wordprocessingDrawing" xmlns:wp="http://schemas.openxmlformats.org/drawingml/2006/wordprocessingDrawing" xmlns:w10="urn:schemas-microsoft-com:office:word" xmlns:w="http://schemas.openxmlformats.org/wordprocessingml/2006/main" xmlns:w14="http://schemas.microsoft.com/office/word/2010/wordml" xmlns:w15="http://schemas.microsoft.com/office/word/2012/wordml" xmlns:w16cex="http://schemas.microsoft.com/office/word/2018/wordml/cex" xmlns:w16cid="http://schemas.microsoft.com/office/word/2016/wordml/cid" xmlns:w16="http://schemas.microsoft.com/office/word/2018/wordml" xmlns:w16sdtdh="http://schemas.microsoft.com/office/word/2020/wordml/sdtdatahash" xmlns:w16se="http://schemas.microsoft.com/office/word/2015/wordml/symex" xmlns:wpg="http://schemas.microsoft.com/office/word/2010/wordprocessingGroup" xmlns:wpi="http://schemas.microsoft.com/office/word/2010/wordprocessingInk" xmlns:wne="http://schemas.microsoft.com/office/word/2006/wordml" xmlns:wps="http://schemas.microsoft.com/office/word/2010/wordprocessingShape" mc:Ignorable="w14 w15 w16se w16cid w16 w16cex w16sdtdh wp14">
   <w:body>
     <w:p>
       <w:pPr>
@@ -281,7 +281,13 @@
         <w:t>vous demandons donc</w:t>
       </w:r>
       <w:r>
-        <w:t xml:space="preserve"> nous aider à </w:t>
+        <w:t xml:space="preserve"> </w:t>
+      </w:r>
+      <w:r>
+        <w:t xml:space="preserve">de </w:t>
+      </w:r>
+      <w:r>
+        <w:t xml:space="preserve">nous aider à </w:t>
       </w:r>
       <w:r>
         <w:t xml:space="preserve">refaire </w:t>
@@ -437,7 +443,23 @@
           <w:b/>
           <w:bCs/>
         </w:rPr>
-        <w:t>Chef Nakamura’s Restaurant</w:t>
+        <w:t xml:space="preserve">Chef </w:t>
+      </w:r>
+      <w:proofErr w:type="spellStart"/>
+      <w:r>
+        <w:rPr>
+          <w:b/>
+          <w:bCs/>
+        </w:rPr>
+        <w:t>Nakamura’s</w:t>
+      </w:r>
+      <w:proofErr w:type="spellEnd"/>
+      <w:r>
+        <w:rPr>
+          <w:b/>
+          <w:bCs/>
+        </w:rPr>
+        <w:t xml:space="preserve"> Restaurant</w:t>
       </w:r>
     </w:p>
     <w:p>
@@ -619,7 +641,25 @@
           <w:color w:val="000000"/>
           <w:lang w:eastAsia="fr-FR"/>
         </w:rPr>
-        <w:t>Soupe Miso-Shiru </w:t>
+        <w:t>Soupe Miso-</w:t>
+      </w:r>
+      <w:proofErr w:type="spellStart"/>
+      <w:r>
+        <w:rPr>
+          <w:rFonts w:eastAsia="Times New Roman" w:cstheme="minorHAnsi"/>
+          <w:color w:val="000000"/>
+          <w:lang w:eastAsia="fr-FR"/>
+        </w:rPr>
+        <w:t>Shiru</w:t>
+      </w:r>
+      <w:proofErr w:type="spellEnd"/>
+      <w:r>
+        <w:rPr>
+          <w:rFonts w:eastAsia="Times New Roman" w:cstheme="minorHAnsi"/>
+          <w:color w:val="000000"/>
+          <w:lang w:eastAsia="fr-FR"/>
+        </w:rPr>
+        <w:t> </w:t>
       </w:r>
       <w:r>
         <w:rPr>
@@ -717,13 +757,23 @@
           <w:lang w:eastAsia="fr-FR"/>
         </w:rPr>
       </w:pPr>
-      <w:r>
-        <w:rPr>
-          <w:rFonts w:eastAsia="Times New Roman" w:cstheme="minorHAnsi"/>
-          <w:color w:val="000000"/>
-          <w:lang w:eastAsia="fr-FR"/>
-        </w:rPr>
-        <w:t>Ebi Tempura </w:t>
+      <w:proofErr w:type="spellStart"/>
+      <w:r>
+        <w:rPr>
+          <w:rFonts w:eastAsia="Times New Roman" w:cstheme="minorHAnsi"/>
+          <w:color w:val="000000"/>
+          <w:lang w:eastAsia="fr-FR"/>
+        </w:rPr>
+        <w:t>Ebi</w:t>
+      </w:r>
+      <w:proofErr w:type="spellEnd"/>
+      <w:r>
+        <w:rPr>
+          <w:rFonts w:eastAsia="Times New Roman" w:cstheme="minorHAnsi"/>
+          <w:color w:val="000000"/>
+          <w:lang w:eastAsia="fr-FR"/>
+        </w:rPr>
+        <w:t xml:space="preserve"> Tempura </w:t>
       </w:r>
       <w:r>
         <w:rPr>
@@ -757,13 +807,23 @@
           <w:lang w:eastAsia="fr-FR"/>
         </w:rPr>
       </w:pPr>
-      <w:r>
-        <w:rPr>
-          <w:rFonts w:eastAsia="Times New Roman" w:cstheme="minorHAnsi"/>
-          <w:color w:val="000000"/>
-          <w:lang w:eastAsia="fr-FR"/>
-        </w:rPr>
-        <w:t>Ebi Fry </w:t>
+      <w:proofErr w:type="spellStart"/>
+      <w:r>
+        <w:rPr>
+          <w:rFonts w:eastAsia="Times New Roman" w:cstheme="minorHAnsi"/>
+          <w:color w:val="000000"/>
+          <w:lang w:eastAsia="fr-FR"/>
+        </w:rPr>
+        <w:t>Ebi</w:t>
+      </w:r>
+      <w:proofErr w:type="spellEnd"/>
+      <w:r>
+        <w:rPr>
+          <w:rFonts w:eastAsia="Times New Roman" w:cstheme="minorHAnsi"/>
+          <w:color w:val="000000"/>
+          <w:lang w:eastAsia="fr-FR"/>
+        </w:rPr>
+        <w:t xml:space="preserve"> Fry </w:t>
       </w:r>
       <w:r>
         <w:rPr>
@@ -797,13 +857,23 @@
           <w:lang w:eastAsia="fr-FR"/>
         </w:rPr>
       </w:pPr>
-      <w:r>
-        <w:rPr>
-          <w:rFonts w:eastAsia="Times New Roman" w:cstheme="minorHAnsi"/>
-          <w:color w:val="000000"/>
-          <w:lang w:eastAsia="fr-FR"/>
-        </w:rPr>
-        <w:t>Ika Tempura </w:t>
+      <w:proofErr w:type="spellStart"/>
+      <w:r>
+        <w:rPr>
+          <w:rFonts w:eastAsia="Times New Roman" w:cstheme="minorHAnsi"/>
+          <w:color w:val="000000"/>
+          <w:lang w:eastAsia="fr-FR"/>
+        </w:rPr>
+        <w:t>Ika</w:t>
+      </w:r>
+      <w:proofErr w:type="spellEnd"/>
+      <w:r>
+        <w:rPr>
+          <w:rFonts w:eastAsia="Times New Roman" w:cstheme="minorHAnsi"/>
+          <w:color w:val="000000"/>
+          <w:lang w:eastAsia="fr-FR"/>
+        </w:rPr>
+        <w:t xml:space="preserve"> Tempura </w:t>
       </w:r>
       <w:r>
         <w:rPr>
@@ -837,13 +907,23 @@
           <w:lang w:eastAsia="fr-FR"/>
         </w:rPr>
       </w:pPr>
-      <w:r>
-        <w:rPr>
-          <w:rFonts w:eastAsia="Times New Roman" w:cstheme="minorHAnsi"/>
-          <w:color w:val="000000"/>
-          <w:lang w:eastAsia="fr-FR"/>
-        </w:rPr>
-        <w:t>Sakana Tempura </w:t>
+      <w:proofErr w:type="spellStart"/>
+      <w:r>
+        <w:rPr>
+          <w:rFonts w:eastAsia="Times New Roman" w:cstheme="minorHAnsi"/>
+          <w:color w:val="000000"/>
+          <w:lang w:eastAsia="fr-FR"/>
+        </w:rPr>
+        <w:t>Sakana</w:t>
+      </w:r>
+      <w:proofErr w:type="spellEnd"/>
+      <w:r>
+        <w:rPr>
+          <w:rFonts w:eastAsia="Times New Roman" w:cstheme="minorHAnsi"/>
+          <w:color w:val="000000"/>
+          <w:lang w:eastAsia="fr-FR"/>
+        </w:rPr>
+        <w:t xml:space="preserve"> Tempura </w:t>
       </w:r>
       <w:r>
         <w:rPr>
@@ -877,13 +957,23 @@
           <w:lang w:eastAsia="fr-FR"/>
         </w:rPr>
       </w:pPr>
-      <w:r>
-        <w:rPr>
-          <w:rFonts w:eastAsia="Times New Roman" w:cstheme="minorHAnsi"/>
-          <w:color w:val="000000"/>
-          <w:lang w:eastAsia="fr-FR"/>
-        </w:rPr>
-        <w:t>Yasai Tempura </w:t>
+      <w:proofErr w:type="spellStart"/>
+      <w:r>
+        <w:rPr>
+          <w:rFonts w:eastAsia="Times New Roman" w:cstheme="minorHAnsi"/>
+          <w:color w:val="000000"/>
+          <w:lang w:eastAsia="fr-FR"/>
+        </w:rPr>
+        <w:t>Yasai</w:t>
+      </w:r>
+      <w:proofErr w:type="spellEnd"/>
+      <w:r>
+        <w:rPr>
+          <w:rFonts w:eastAsia="Times New Roman" w:cstheme="minorHAnsi"/>
+          <w:color w:val="000000"/>
+          <w:lang w:eastAsia="fr-FR"/>
+        </w:rPr>
+        <w:t xml:space="preserve"> Tempura </w:t>
       </w:r>
       <w:r>
         <w:rPr>
@@ -981,13 +1071,23 @@
           <w:lang w:eastAsia="fr-FR"/>
         </w:rPr>
       </w:pPr>
-      <w:r>
-        <w:rPr>
-          <w:rFonts w:eastAsia="Times New Roman" w:cstheme="minorHAnsi"/>
-          <w:color w:val="000000"/>
-          <w:lang w:eastAsia="fr-FR"/>
-        </w:rPr>
-        <w:t>Tekka Maki </w:t>
+      <w:proofErr w:type="spellStart"/>
+      <w:r>
+        <w:rPr>
+          <w:rFonts w:eastAsia="Times New Roman" w:cstheme="minorHAnsi"/>
+          <w:color w:val="000000"/>
+          <w:lang w:eastAsia="fr-FR"/>
+        </w:rPr>
+        <w:t>Tekka</w:t>
+      </w:r>
+      <w:proofErr w:type="spellEnd"/>
+      <w:r>
+        <w:rPr>
+          <w:rFonts w:eastAsia="Times New Roman" w:cstheme="minorHAnsi"/>
+          <w:color w:val="000000"/>
+          <w:lang w:eastAsia="fr-FR"/>
+        </w:rPr>
+        <w:t xml:space="preserve"> Maki </w:t>
       </w:r>
       <w:r>
         <w:rPr>
@@ -1141,13 +1241,23 @@
           <w:lang w:eastAsia="fr-FR"/>
         </w:rPr>
       </w:pPr>
-      <w:r>
-        <w:rPr>
-          <w:rFonts w:eastAsia="Times New Roman" w:cstheme="minorHAnsi"/>
-          <w:color w:val="000000"/>
-          <w:lang w:eastAsia="fr-FR"/>
-        </w:rPr>
-        <w:t>Tamago Maki </w:t>
+      <w:proofErr w:type="spellStart"/>
+      <w:r>
+        <w:rPr>
+          <w:rFonts w:eastAsia="Times New Roman" w:cstheme="minorHAnsi"/>
+          <w:color w:val="000000"/>
+          <w:lang w:eastAsia="fr-FR"/>
+        </w:rPr>
+        <w:t>Tamago</w:t>
+      </w:r>
+      <w:proofErr w:type="spellEnd"/>
+      <w:r>
+        <w:rPr>
+          <w:rFonts w:eastAsia="Times New Roman" w:cstheme="minorHAnsi"/>
+          <w:color w:val="000000"/>
+          <w:lang w:eastAsia="fr-FR"/>
+        </w:rPr>
+        <w:t xml:space="preserve"> Maki </w:t>
       </w:r>
       <w:r>
         <w:rPr>
@@ -1181,13 +1291,23 @@
           <w:lang w:eastAsia="fr-FR"/>
         </w:rPr>
       </w:pPr>
-      <w:r>
-        <w:rPr>
-          <w:rFonts w:eastAsia="Times New Roman" w:cstheme="minorHAnsi"/>
-          <w:color w:val="000000"/>
-          <w:lang w:eastAsia="fr-FR"/>
-        </w:rPr>
-        <w:t>Ebi Maki </w:t>
+      <w:proofErr w:type="spellStart"/>
+      <w:r>
+        <w:rPr>
+          <w:rFonts w:eastAsia="Times New Roman" w:cstheme="minorHAnsi"/>
+          <w:color w:val="000000"/>
+          <w:lang w:eastAsia="fr-FR"/>
+        </w:rPr>
+        <w:t>Ebi</w:t>
+      </w:r>
+      <w:proofErr w:type="spellEnd"/>
+      <w:r>
+        <w:rPr>
+          <w:rFonts w:eastAsia="Times New Roman" w:cstheme="minorHAnsi"/>
+          <w:color w:val="000000"/>
+          <w:lang w:eastAsia="fr-FR"/>
+        </w:rPr>
+        <w:t xml:space="preserve"> Maki </w:t>
       </w:r>
       <w:r>
         <w:rPr>
@@ -1629,7 +1749,25 @@
           <w:color w:val="000000"/>
           <w:lang w:eastAsia="fr-FR"/>
         </w:rPr>
-        <w:t>Boisson 1 Capri-sun, Maki au saumon 6 pièces, Brochettes de poulet 2 pièces, Riz nature</w:t>
+        <w:t>Boisson 1 Capri-</w:t>
+      </w:r>
+      <w:proofErr w:type="spellStart"/>
+      <w:r>
+        <w:rPr>
+          <w:rFonts w:eastAsia="Times New Roman" w:cstheme="minorHAnsi"/>
+          <w:color w:val="000000"/>
+          <w:lang w:eastAsia="fr-FR"/>
+        </w:rPr>
+        <w:t>sun</w:t>
+      </w:r>
+      <w:proofErr w:type="spellEnd"/>
+      <w:r>
+        <w:rPr>
+          <w:rFonts w:eastAsia="Times New Roman" w:cstheme="minorHAnsi"/>
+          <w:color w:val="000000"/>
+          <w:lang w:eastAsia="fr-FR"/>
+        </w:rPr>
+        <w:t>, Maki au saumon 6 pièces, Brochettes de poulet 2 pièces, Riz nature</w:t>
       </w:r>
     </w:p>
     <w:p>
@@ -1689,6 +1827,7 @@
       <w:r>
         <w:t xml:space="preserve">Vous trouverez les images de chaque catégorie dans le dossier </w:t>
       </w:r>
+      <w:proofErr w:type="spellStart"/>
       <w:r>
         <w:rPr>
           <w:b/>
@@ -1696,6 +1835,7 @@
         </w:rPr>
         <w:t>img</w:t>
       </w:r>
+      <w:proofErr w:type="spellEnd"/>
       <w:r>
         <w:t xml:space="preserve"> .</w:t>
       </w:r>
@@ -1855,7 +1995,7 @@
 </file>
 
 <file path=word/endnotes.xml><?xml version="1.0" encoding="utf-8"?>
-<w:endnotes xmlns:wpc="http://schemas.microsoft.com/office/word/2010/wordprocessingCanvas" xmlns:cx="http://schemas.microsoft.com/office/drawing/2014/chartex" xmlns:cx1="http://schemas.microsoft.com/office/drawing/2015/9/8/chartex" xmlns:cx2="http://schemas.microsoft.com/office/drawing/2015/10/21/chartex" xmlns:cx3="http://schemas.microsoft.com/office/drawing/2016/5/9/chartex" xmlns:cx4="http://schemas.microsoft.com/office/drawing/2016/5/10/chartex" xmlns:cx5="http://schemas.microsoft.com/office/drawing/2016/5/11/chartex" xmlns:cx6="http://schemas.microsoft.com/office/drawing/2016/5/12/chartex" xmlns:cx7="http://schemas.microsoft.com/office/drawing/2016/5/13/chartex" xmlns:cx8="http://schemas.microsoft.com/office/drawing/2016/5/14/chartex" xmlns:mc="http://schemas.openxmlformats.org/markup-compatibility/2006" xmlns:aink="http://schemas.microsoft.com/office/drawing/2016/ink" xmlns:am3d="http://schemas.microsoft.com/office/drawing/2017/model3d" xmlns:o="urn:schemas-microsoft-com:office:office" xmlns:r="http://schemas.openxmlformats.org/officeDocument/2006/relationships" xmlns:m="http://schemas.openxmlformats.org/officeDocument/2006/math" xmlns:v="urn:schemas-microsoft-com:vml" xmlns:wp14="http://schemas.microsoft.com/office/word/2010/wordprocessingDrawing" xmlns:wp="http://schemas.openxmlformats.org/drawingml/2006/wordprocessingDrawing" xmlns:w10="urn:schemas-microsoft-com:office:word" xmlns:w="http://schemas.openxmlformats.org/wordprocessingml/2006/main" xmlns:w14="http://schemas.microsoft.com/office/word/2010/wordml" xmlns:w15="http://schemas.microsoft.com/office/word/2012/wordml" xmlns:w16cex="http://schemas.microsoft.com/office/word/2018/wordml/cex" xmlns:w16cid="http://schemas.microsoft.com/office/word/2016/wordml/cid" xmlns:w16="http://schemas.microsoft.com/office/word/2018/wordml" xmlns:w16se="http://schemas.microsoft.com/office/word/2015/wordml/symex" xmlns:wpg="http://schemas.microsoft.com/office/word/2010/wordprocessingGroup" xmlns:wpi="http://schemas.microsoft.com/office/word/2010/wordprocessingInk" xmlns:wne="http://schemas.microsoft.com/office/word/2006/wordml" xmlns:wps="http://schemas.microsoft.com/office/word/2010/wordprocessingShape" mc:Ignorable="w14 w15 w16se w16cid w16 w16cex wp14">
+<w:endnotes xmlns:wpc="http://schemas.microsoft.com/office/word/2010/wordprocessingCanvas" xmlns:cx="http://schemas.microsoft.com/office/drawing/2014/chartex" xmlns:cx1="http://schemas.microsoft.com/office/drawing/2015/9/8/chartex" xmlns:cx2="http://schemas.microsoft.com/office/drawing/2015/10/21/chartex" xmlns:cx3="http://schemas.microsoft.com/office/drawing/2016/5/9/chartex" xmlns:cx4="http://schemas.microsoft.com/office/drawing/2016/5/10/chartex" xmlns:cx5="http://schemas.microsoft.com/office/drawing/2016/5/11/chartex" xmlns:cx6="http://schemas.microsoft.com/office/drawing/2016/5/12/chartex" xmlns:cx7="http://schemas.microsoft.com/office/drawing/2016/5/13/chartex" xmlns:cx8="http://schemas.microsoft.com/office/drawing/2016/5/14/chartex" xmlns:mc="http://schemas.openxmlformats.org/markup-compatibility/2006" xmlns:aink="http://schemas.microsoft.com/office/drawing/2016/ink" xmlns:am3d="http://schemas.microsoft.com/office/drawing/2017/model3d" xmlns:o="urn:schemas-microsoft-com:office:office" xmlns:oel="http://schemas.microsoft.com/office/2019/extlst" xmlns:r="http://schemas.openxmlformats.org/officeDocument/2006/relationships" xmlns:m="http://schemas.openxmlformats.org/officeDocument/2006/math" xmlns:v="urn:schemas-microsoft-com:vml" xmlns:wp14="http://schemas.microsoft.com/office/word/2010/wordprocessingDrawing" xmlns:wp="http://schemas.openxmlformats.org/drawingml/2006/wordprocessingDrawing" xmlns:w10="urn:schemas-microsoft-com:office:word" xmlns:w="http://schemas.openxmlformats.org/wordprocessingml/2006/main" xmlns:w14="http://schemas.microsoft.com/office/word/2010/wordml" xmlns:w15="http://schemas.microsoft.com/office/word/2012/wordml" xmlns:w16cex="http://schemas.microsoft.com/office/word/2018/wordml/cex" xmlns:w16cid="http://schemas.microsoft.com/office/word/2016/wordml/cid" xmlns:w16="http://schemas.microsoft.com/office/word/2018/wordml" xmlns:w16sdtdh="http://schemas.microsoft.com/office/word/2020/wordml/sdtdatahash" xmlns:w16se="http://schemas.microsoft.com/office/word/2015/wordml/symex" xmlns:wpg="http://schemas.microsoft.com/office/word/2010/wordprocessingGroup" xmlns:wpi="http://schemas.microsoft.com/office/word/2010/wordprocessingInk" xmlns:wne="http://schemas.microsoft.com/office/word/2006/wordml" xmlns:wps="http://schemas.microsoft.com/office/word/2010/wordprocessingShape" mc:Ignorable="w14 w15 w16se w16cid w16 w16cex w16sdtdh wp14">
   <w:endnote w:type="separator" w:id="-1">
     <w:p>
       <w:pPr>
@@ -1880,7 +2020,7 @@
 </file>
 
 <file path=word/footer1.xml><?xml version="1.0" encoding="utf-8"?>
-<w:ftr xmlns:wpc="http://schemas.microsoft.com/office/word/2010/wordprocessingCanvas" xmlns:cx="http://schemas.microsoft.com/office/drawing/2014/chartex" xmlns:cx1="http://schemas.microsoft.com/office/drawing/2015/9/8/chartex" xmlns:cx2="http://schemas.microsoft.com/office/drawing/2015/10/21/chartex" xmlns:cx3="http://schemas.microsoft.com/office/drawing/2016/5/9/chartex" xmlns:cx4="http://schemas.microsoft.com/office/drawing/2016/5/10/chartex" xmlns:cx5="http://schemas.microsoft.com/office/drawing/2016/5/11/chartex" xmlns:cx6="http://schemas.microsoft.com/office/drawing/2016/5/12/chartex" xmlns:cx7="http://schemas.microsoft.com/office/drawing/2016/5/13/chartex" xmlns:cx8="http://schemas.microsoft.com/office/drawing/2016/5/14/chartex" xmlns:mc="http://schemas.openxmlformats.org/markup-compatibility/2006" xmlns:aink="http://schemas.microsoft.com/office/drawing/2016/ink" xmlns:am3d="http://schemas.microsoft.com/office/drawing/2017/model3d" xmlns:o="urn:schemas-microsoft-com:office:office" xmlns:r="http://schemas.openxmlformats.org/officeDocument/2006/relationships" xmlns:m="http://schemas.openxmlformats.org/officeDocument/2006/math" xmlns:v="urn:schemas-microsoft-com:vml" xmlns:wp14="http://schemas.microsoft.com/office/word/2010/wordprocessingDrawing" xmlns:wp="http://schemas.openxmlformats.org/drawingml/2006/wordprocessingDrawing" xmlns:w10="urn:schemas-microsoft-com:office:word" xmlns:w="http://schemas.openxmlformats.org/wordprocessingml/2006/main" xmlns:w14="http://schemas.microsoft.com/office/word/2010/wordml" xmlns:w15="http://schemas.microsoft.com/office/word/2012/wordml" xmlns:w16cex="http://schemas.microsoft.com/office/word/2018/wordml/cex" xmlns:w16cid="http://schemas.microsoft.com/office/word/2016/wordml/cid" xmlns:w16="http://schemas.microsoft.com/office/word/2018/wordml" xmlns:w16se="http://schemas.microsoft.com/office/word/2015/wordml/symex" xmlns:wpg="http://schemas.microsoft.com/office/word/2010/wordprocessingGroup" xmlns:wpi="http://schemas.microsoft.com/office/word/2010/wordprocessingInk" xmlns:wne="http://schemas.microsoft.com/office/word/2006/wordml" xmlns:wps="http://schemas.microsoft.com/office/word/2010/wordprocessingShape" mc:Ignorable="w14 w15 w16se w16cid w16 w16cex wp14">
+<w:ftr xmlns:wpc="http://schemas.microsoft.com/office/word/2010/wordprocessingCanvas" xmlns:cx="http://schemas.microsoft.com/office/drawing/2014/chartex" xmlns:cx1="http://schemas.microsoft.com/office/drawing/2015/9/8/chartex" xmlns:cx2="http://schemas.microsoft.com/office/drawing/2015/10/21/chartex" xmlns:cx3="http://schemas.microsoft.com/office/drawing/2016/5/9/chartex" xmlns:cx4="http://schemas.microsoft.com/office/drawing/2016/5/10/chartex" xmlns:cx5="http://schemas.microsoft.com/office/drawing/2016/5/11/chartex" xmlns:cx6="http://schemas.microsoft.com/office/drawing/2016/5/12/chartex" xmlns:cx7="http://schemas.microsoft.com/office/drawing/2016/5/13/chartex" xmlns:cx8="http://schemas.microsoft.com/office/drawing/2016/5/14/chartex" xmlns:mc="http://schemas.openxmlformats.org/markup-compatibility/2006" xmlns:aink="http://schemas.microsoft.com/office/drawing/2016/ink" xmlns:am3d="http://schemas.microsoft.com/office/drawing/2017/model3d" xmlns:o="urn:schemas-microsoft-com:office:office" xmlns:oel="http://schemas.microsoft.com/office/2019/extlst" xmlns:r="http://schemas.openxmlformats.org/officeDocument/2006/relationships" xmlns:m="http://schemas.openxmlformats.org/officeDocument/2006/math" xmlns:v="urn:schemas-microsoft-com:vml" xmlns:wp14="http://schemas.microsoft.com/office/word/2010/wordprocessingDrawing" xmlns:wp="http://schemas.openxmlformats.org/drawingml/2006/wordprocessingDrawing" xmlns:w10="urn:schemas-microsoft-com:office:word" xmlns:w="http://schemas.openxmlformats.org/wordprocessingml/2006/main" xmlns:w14="http://schemas.microsoft.com/office/word/2010/wordml" xmlns:w15="http://schemas.microsoft.com/office/word/2012/wordml" xmlns:w16cex="http://schemas.microsoft.com/office/word/2018/wordml/cex" xmlns:w16cid="http://schemas.microsoft.com/office/word/2016/wordml/cid" xmlns:w16="http://schemas.microsoft.com/office/word/2018/wordml" xmlns:w16sdtdh="http://schemas.microsoft.com/office/word/2020/wordml/sdtdatahash" xmlns:w16se="http://schemas.microsoft.com/office/word/2015/wordml/symex" xmlns:wpg="http://schemas.microsoft.com/office/word/2010/wordprocessingGroup" xmlns:wpi="http://schemas.microsoft.com/office/word/2010/wordprocessingInk" xmlns:wne="http://schemas.microsoft.com/office/word/2006/wordml" xmlns:wps="http://schemas.microsoft.com/office/word/2010/wordprocessingShape" mc:Ignorable="w14 w15 w16se w16cid w16 w16cex w16sdtdh wp14">
   <w:p>
     <w:pPr>
       <w:pStyle w:val="Pieddepage"/>
@@ -1890,7 +2030,7 @@
 </file>
 
 <file path=word/footer2.xml><?xml version="1.0" encoding="utf-8"?>
-<w:ftr xmlns:wpc="http://schemas.microsoft.com/office/word/2010/wordprocessingCanvas" xmlns:cx="http://schemas.microsoft.com/office/drawing/2014/chartex" xmlns:cx1="http://schemas.microsoft.com/office/drawing/2015/9/8/chartex" xmlns:cx2="http://schemas.microsoft.com/office/drawing/2015/10/21/chartex" xmlns:cx3="http://schemas.microsoft.com/office/drawing/2016/5/9/chartex" xmlns:cx4="http://schemas.microsoft.com/office/drawing/2016/5/10/chartex" xmlns:cx5="http://schemas.microsoft.com/office/drawing/2016/5/11/chartex" xmlns:cx6="http://schemas.microsoft.com/office/drawing/2016/5/12/chartex" xmlns:cx7="http://schemas.microsoft.com/office/drawing/2016/5/13/chartex" xmlns:cx8="http://schemas.microsoft.com/office/drawing/2016/5/14/chartex" xmlns:mc="http://schemas.openxmlformats.org/markup-compatibility/2006" xmlns:aink="http://schemas.microsoft.com/office/drawing/2016/ink" xmlns:am3d="http://schemas.microsoft.com/office/drawing/2017/model3d" xmlns:o="urn:schemas-microsoft-com:office:office" xmlns:r="http://schemas.openxmlformats.org/officeDocument/2006/relationships" xmlns:m="http://schemas.openxmlformats.org/officeDocument/2006/math" xmlns:v="urn:schemas-microsoft-com:vml" xmlns:wp14="http://schemas.microsoft.com/office/word/2010/wordprocessingDrawing" xmlns:wp="http://schemas.openxmlformats.org/drawingml/2006/wordprocessingDrawing" xmlns:w10="urn:schemas-microsoft-com:office:word" xmlns:w="http://schemas.openxmlformats.org/wordprocessingml/2006/main" xmlns:w14="http://schemas.microsoft.com/office/word/2010/wordml" xmlns:w15="http://schemas.microsoft.com/office/word/2012/wordml" xmlns:w16cex="http://schemas.microsoft.com/office/word/2018/wordml/cex" xmlns:w16cid="http://schemas.microsoft.com/office/word/2016/wordml/cid" xmlns:w16="http://schemas.microsoft.com/office/word/2018/wordml" xmlns:w16se="http://schemas.microsoft.com/office/word/2015/wordml/symex" xmlns:wpg="http://schemas.microsoft.com/office/word/2010/wordprocessingGroup" xmlns:wpi="http://schemas.microsoft.com/office/word/2010/wordprocessingInk" xmlns:wne="http://schemas.microsoft.com/office/word/2006/wordml" xmlns:wps="http://schemas.microsoft.com/office/word/2010/wordprocessingShape" mc:Ignorable="w14 w15 w16se w16cid w16 w16cex wp14">
+<w:ftr xmlns:wpc="http://schemas.microsoft.com/office/word/2010/wordprocessingCanvas" xmlns:cx="http://schemas.microsoft.com/office/drawing/2014/chartex" xmlns:cx1="http://schemas.microsoft.com/office/drawing/2015/9/8/chartex" xmlns:cx2="http://schemas.microsoft.com/office/drawing/2015/10/21/chartex" xmlns:cx3="http://schemas.microsoft.com/office/drawing/2016/5/9/chartex" xmlns:cx4="http://schemas.microsoft.com/office/drawing/2016/5/10/chartex" xmlns:cx5="http://schemas.microsoft.com/office/drawing/2016/5/11/chartex" xmlns:cx6="http://schemas.microsoft.com/office/drawing/2016/5/12/chartex" xmlns:cx7="http://schemas.microsoft.com/office/drawing/2016/5/13/chartex" xmlns:cx8="http://schemas.microsoft.com/office/drawing/2016/5/14/chartex" xmlns:mc="http://schemas.openxmlformats.org/markup-compatibility/2006" xmlns:aink="http://schemas.microsoft.com/office/drawing/2016/ink" xmlns:am3d="http://schemas.microsoft.com/office/drawing/2017/model3d" xmlns:o="urn:schemas-microsoft-com:office:office" xmlns:oel="http://schemas.microsoft.com/office/2019/extlst" xmlns:r="http://schemas.openxmlformats.org/officeDocument/2006/relationships" xmlns:m="http://schemas.openxmlformats.org/officeDocument/2006/math" xmlns:v="urn:schemas-microsoft-com:vml" xmlns:wp14="http://schemas.microsoft.com/office/word/2010/wordprocessingDrawing" xmlns:wp="http://schemas.openxmlformats.org/drawingml/2006/wordprocessingDrawing" xmlns:w10="urn:schemas-microsoft-com:office:word" xmlns:w="http://schemas.openxmlformats.org/wordprocessingml/2006/main" xmlns:w14="http://schemas.microsoft.com/office/word/2010/wordml" xmlns:w15="http://schemas.microsoft.com/office/word/2012/wordml" xmlns:w16cex="http://schemas.microsoft.com/office/word/2018/wordml/cex" xmlns:w16cid="http://schemas.microsoft.com/office/word/2016/wordml/cid" xmlns:w16="http://schemas.microsoft.com/office/word/2018/wordml" xmlns:w16sdtdh="http://schemas.microsoft.com/office/word/2020/wordml/sdtdatahash" xmlns:w16se="http://schemas.microsoft.com/office/word/2015/wordml/symex" xmlns:wpg="http://schemas.microsoft.com/office/word/2010/wordprocessingGroup" xmlns:wpi="http://schemas.microsoft.com/office/word/2010/wordprocessingInk" xmlns:wne="http://schemas.microsoft.com/office/word/2006/wordml" xmlns:wps="http://schemas.microsoft.com/office/word/2010/wordprocessingShape" mc:Ignorable="w14 w15 w16se w16cid w16 w16cex w16sdtdh wp14">
   <w:sdt>
     <w:sdtPr>
       <w:id w:val="-1865202783"/>
@@ -1899,7 +2039,6 @@
         <w:docPartUnique/>
       </w:docPartObj>
     </w:sdtPr>
-    <w:sdtEndPr/>
     <w:sdtContent>
       <w:p>
         <w:pPr>
@@ -1933,7 +2072,7 @@
 </file>
 
 <file path=word/footer3.xml><?xml version="1.0" encoding="utf-8"?>
-<w:ftr xmlns:wpc="http://schemas.microsoft.com/office/word/2010/wordprocessingCanvas" xmlns:cx="http://schemas.microsoft.com/office/drawing/2014/chartex" xmlns:cx1="http://schemas.microsoft.com/office/drawing/2015/9/8/chartex" xmlns:cx2="http://schemas.microsoft.com/office/drawing/2015/10/21/chartex" xmlns:cx3="http://schemas.microsoft.com/office/drawing/2016/5/9/chartex" xmlns:cx4="http://schemas.microsoft.com/office/drawing/2016/5/10/chartex" xmlns:cx5="http://schemas.microsoft.com/office/drawing/2016/5/11/chartex" xmlns:cx6="http://schemas.microsoft.com/office/drawing/2016/5/12/chartex" xmlns:cx7="http://schemas.microsoft.com/office/drawing/2016/5/13/chartex" xmlns:cx8="http://schemas.microsoft.com/office/drawing/2016/5/14/chartex" xmlns:mc="http://schemas.openxmlformats.org/markup-compatibility/2006" xmlns:aink="http://schemas.microsoft.com/office/drawing/2016/ink" xmlns:am3d="http://schemas.microsoft.com/office/drawing/2017/model3d" xmlns:o="urn:schemas-microsoft-com:office:office" xmlns:r="http://schemas.openxmlformats.org/officeDocument/2006/relationships" xmlns:m="http://schemas.openxmlformats.org/officeDocument/2006/math" xmlns:v="urn:schemas-microsoft-com:vml" xmlns:wp14="http://schemas.microsoft.com/office/word/2010/wordprocessingDrawing" xmlns:wp="http://schemas.openxmlformats.org/drawingml/2006/wordprocessingDrawing" xmlns:w10="urn:schemas-microsoft-com:office:word" xmlns:w="http://schemas.openxmlformats.org/wordprocessingml/2006/main" xmlns:w14="http://schemas.microsoft.com/office/word/2010/wordml" xmlns:w15="http://schemas.microsoft.com/office/word/2012/wordml" xmlns:w16cex="http://schemas.microsoft.com/office/word/2018/wordml/cex" xmlns:w16cid="http://schemas.microsoft.com/office/word/2016/wordml/cid" xmlns:w16="http://schemas.microsoft.com/office/word/2018/wordml" xmlns:w16se="http://schemas.microsoft.com/office/word/2015/wordml/symex" xmlns:wpg="http://schemas.microsoft.com/office/word/2010/wordprocessingGroup" xmlns:wpi="http://schemas.microsoft.com/office/word/2010/wordprocessingInk" xmlns:wne="http://schemas.microsoft.com/office/word/2006/wordml" xmlns:wps="http://schemas.microsoft.com/office/word/2010/wordprocessingShape" mc:Ignorable="w14 w15 w16se w16cid w16 w16cex wp14">
+<w:ftr xmlns:wpc="http://schemas.microsoft.com/office/word/2010/wordprocessingCanvas" xmlns:cx="http://schemas.microsoft.com/office/drawing/2014/chartex" xmlns:cx1="http://schemas.microsoft.com/office/drawing/2015/9/8/chartex" xmlns:cx2="http://schemas.microsoft.com/office/drawing/2015/10/21/chartex" xmlns:cx3="http://schemas.microsoft.com/office/drawing/2016/5/9/chartex" xmlns:cx4="http://schemas.microsoft.com/office/drawing/2016/5/10/chartex" xmlns:cx5="http://schemas.microsoft.com/office/drawing/2016/5/11/chartex" xmlns:cx6="http://schemas.microsoft.com/office/drawing/2016/5/12/chartex" xmlns:cx7="http://schemas.microsoft.com/office/drawing/2016/5/13/chartex" xmlns:cx8="http://schemas.microsoft.com/office/drawing/2016/5/14/chartex" xmlns:mc="http://schemas.openxmlformats.org/markup-compatibility/2006" xmlns:aink="http://schemas.microsoft.com/office/drawing/2016/ink" xmlns:am3d="http://schemas.microsoft.com/office/drawing/2017/model3d" xmlns:o="urn:schemas-microsoft-com:office:office" xmlns:oel="http://schemas.microsoft.com/office/2019/extlst" xmlns:r="http://schemas.openxmlformats.org/officeDocument/2006/relationships" xmlns:m="http://schemas.openxmlformats.org/officeDocument/2006/math" xmlns:v="urn:schemas-microsoft-com:vml" xmlns:wp14="http://schemas.microsoft.com/office/word/2010/wordprocessingDrawing" xmlns:wp="http://schemas.openxmlformats.org/drawingml/2006/wordprocessingDrawing" xmlns:w10="urn:schemas-microsoft-com:office:word" xmlns:w="http://schemas.openxmlformats.org/wordprocessingml/2006/main" xmlns:w14="http://schemas.microsoft.com/office/word/2010/wordml" xmlns:w15="http://schemas.microsoft.com/office/word/2012/wordml" xmlns:w16cex="http://schemas.microsoft.com/office/word/2018/wordml/cex" xmlns:w16cid="http://schemas.microsoft.com/office/word/2016/wordml/cid" xmlns:w16="http://schemas.microsoft.com/office/word/2018/wordml" xmlns:w16sdtdh="http://schemas.microsoft.com/office/word/2020/wordml/sdtdatahash" xmlns:w16se="http://schemas.microsoft.com/office/word/2015/wordml/symex" xmlns:wpg="http://schemas.microsoft.com/office/word/2010/wordprocessingGroup" xmlns:wpi="http://schemas.microsoft.com/office/word/2010/wordprocessingInk" xmlns:wne="http://schemas.microsoft.com/office/word/2006/wordml" xmlns:wps="http://schemas.microsoft.com/office/word/2010/wordprocessingShape" mc:Ignorable="w14 w15 w16se w16cid w16 w16cex w16sdtdh wp14">
   <w:p>
     <w:pPr>
       <w:pStyle w:val="Pieddepage"/>
@@ -1943,7 +2082,7 @@
 </file>
 
 <file path=word/footnotes.xml><?xml version="1.0" encoding="utf-8"?>
-<w:footnotes xmlns:wpc="http://schemas.microsoft.com/office/word/2010/wordprocessingCanvas" xmlns:cx="http://schemas.microsoft.com/office/drawing/2014/chartex" xmlns:cx1="http://schemas.microsoft.com/office/drawing/2015/9/8/chartex" xmlns:cx2="http://schemas.microsoft.com/office/drawing/2015/10/21/chartex" xmlns:cx3="http://schemas.microsoft.com/office/drawing/2016/5/9/chartex" xmlns:cx4="http://schemas.microsoft.com/office/drawing/2016/5/10/chartex" xmlns:cx5="http://schemas.microsoft.com/office/drawing/2016/5/11/chartex" xmlns:cx6="http://schemas.microsoft.com/office/drawing/2016/5/12/chartex" xmlns:cx7="http://schemas.microsoft.com/office/drawing/2016/5/13/chartex" xmlns:cx8="http://schemas.microsoft.com/office/drawing/2016/5/14/chartex" xmlns:mc="http://schemas.openxmlformats.org/markup-compatibility/2006" xmlns:aink="http://schemas.microsoft.com/office/drawing/2016/ink" xmlns:am3d="http://schemas.microsoft.com/office/drawing/2017/model3d" xmlns:o="urn:schemas-microsoft-com:office:office" xmlns:r="http://schemas.openxmlformats.org/officeDocument/2006/relationships" xmlns:m="http://schemas.openxmlformats.org/officeDocument/2006/math" xmlns:v="urn:schemas-microsoft-com:vml" xmlns:wp14="http://schemas.microsoft.com/office/word/2010/wordprocessingDrawing" xmlns:wp="http://schemas.openxmlformats.org/drawingml/2006/wordprocessingDrawing" xmlns:w10="urn:schemas-microsoft-com:office:word" xmlns:w="http://schemas.openxmlformats.org/wordprocessingml/2006/main" xmlns:w14="http://schemas.microsoft.com/office/word/2010/wordml" xmlns:w15="http://schemas.microsoft.com/office/word/2012/wordml" xmlns:w16cex="http://schemas.microsoft.com/office/word/2018/wordml/cex" xmlns:w16cid="http://schemas.microsoft.com/office/word/2016/wordml/cid" xmlns:w16="http://schemas.microsoft.com/office/word/2018/wordml" xmlns:w16se="http://schemas.microsoft.com/office/word/2015/wordml/symex" xmlns:wpg="http://schemas.microsoft.com/office/word/2010/wordprocessingGroup" xmlns:wpi="http://schemas.microsoft.com/office/word/2010/wordprocessingInk" xmlns:wne="http://schemas.microsoft.com/office/word/2006/wordml" xmlns:wps="http://schemas.microsoft.com/office/word/2010/wordprocessingShape" mc:Ignorable="w14 w15 w16se w16cid w16 w16cex wp14">
+<w:footnotes xmlns:wpc="http://schemas.microsoft.com/office/word/2010/wordprocessingCanvas" xmlns:cx="http://schemas.microsoft.com/office/drawing/2014/chartex" xmlns:cx1="http://schemas.microsoft.com/office/drawing/2015/9/8/chartex" xmlns:cx2="http://schemas.microsoft.com/office/drawing/2015/10/21/chartex" xmlns:cx3="http://schemas.microsoft.com/office/drawing/2016/5/9/chartex" xmlns:cx4="http://schemas.microsoft.com/office/drawing/2016/5/10/chartex" xmlns:cx5="http://schemas.microsoft.com/office/drawing/2016/5/11/chartex" xmlns:cx6="http://schemas.microsoft.com/office/drawing/2016/5/12/chartex" xmlns:cx7="http://schemas.microsoft.com/office/drawing/2016/5/13/chartex" xmlns:cx8="http://schemas.microsoft.com/office/drawing/2016/5/14/chartex" xmlns:mc="http://schemas.openxmlformats.org/markup-compatibility/2006" xmlns:aink="http://schemas.microsoft.com/office/drawing/2016/ink" xmlns:am3d="http://schemas.microsoft.com/office/drawing/2017/model3d" xmlns:o="urn:schemas-microsoft-com:office:office" xmlns:oel="http://schemas.microsoft.com/office/2019/extlst" xmlns:r="http://schemas.openxmlformats.org/officeDocument/2006/relationships" xmlns:m="http://schemas.openxmlformats.org/officeDocument/2006/math" xmlns:v="urn:schemas-microsoft-com:vml" xmlns:wp14="http://schemas.microsoft.com/office/word/2010/wordprocessingDrawing" xmlns:wp="http://schemas.openxmlformats.org/drawingml/2006/wordprocessingDrawing" xmlns:w10="urn:schemas-microsoft-com:office:word" xmlns:w="http://schemas.openxmlformats.org/wordprocessingml/2006/main" xmlns:w14="http://schemas.microsoft.com/office/word/2010/wordml" xmlns:w15="http://schemas.microsoft.com/office/word/2012/wordml" xmlns:w16cex="http://schemas.microsoft.com/office/word/2018/wordml/cex" xmlns:w16cid="http://schemas.microsoft.com/office/word/2016/wordml/cid" xmlns:w16="http://schemas.microsoft.com/office/word/2018/wordml" xmlns:w16sdtdh="http://schemas.microsoft.com/office/word/2020/wordml/sdtdatahash" xmlns:w16se="http://schemas.microsoft.com/office/word/2015/wordml/symex" xmlns:wpg="http://schemas.microsoft.com/office/word/2010/wordprocessingGroup" xmlns:wpi="http://schemas.microsoft.com/office/word/2010/wordprocessingInk" xmlns:wne="http://schemas.microsoft.com/office/word/2006/wordml" xmlns:wps="http://schemas.microsoft.com/office/word/2010/wordprocessingShape" mc:Ignorable="w14 w15 w16se w16cid w16 w16cex w16sdtdh wp14">
   <w:footnote w:type="separator" w:id="-1">
     <w:p>
       <w:pPr>
@@ -1968,7 +2107,7 @@
 </file>
 
 <file path=word/header1.xml><?xml version="1.0" encoding="utf-8"?>
-<w:hdr xmlns:wpc="http://schemas.microsoft.com/office/word/2010/wordprocessingCanvas" xmlns:cx="http://schemas.microsoft.com/office/drawing/2014/chartex" xmlns:cx1="http://schemas.microsoft.com/office/drawing/2015/9/8/chartex" xmlns:cx2="http://schemas.microsoft.com/office/drawing/2015/10/21/chartex" xmlns:cx3="http://schemas.microsoft.com/office/drawing/2016/5/9/chartex" xmlns:cx4="http://schemas.microsoft.com/office/drawing/2016/5/10/chartex" xmlns:cx5="http://schemas.microsoft.com/office/drawing/2016/5/11/chartex" xmlns:cx6="http://schemas.microsoft.com/office/drawing/2016/5/12/chartex" xmlns:cx7="http://schemas.microsoft.com/office/drawing/2016/5/13/chartex" xmlns:cx8="http://schemas.microsoft.com/office/drawing/2016/5/14/chartex" xmlns:mc="http://schemas.openxmlformats.org/markup-compatibility/2006" xmlns:aink="http://schemas.microsoft.com/office/drawing/2016/ink" xmlns:am3d="http://schemas.microsoft.com/office/drawing/2017/model3d" xmlns:o="urn:schemas-microsoft-com:office:office" xmlns:r="http://schemas.openxmlformats.org/officeDocument/2006/relationships" xmlns:m="http://schemas.openxmlformats.org/officeDocument/2006/math" xmlns:v="urn:schemas-microsoft-com:vml" xmlns:wp14="http://schemas.microsoft.com/office/word/2010/wordprocessingDrawing" xmlns:wp="http://schemas.openxmlformats.org/drawingml/2006/wordprocessingDrawing" xmlns:w10="urn:schemas-microsoft-com:office:word" xmlns:w="http://schemas.openxmlformats.org/wordprocessingml/2006/main" xmlns:w14="http://schemas.microsoft.com/office/word/2010/wordml" xmlns:w15="http://schemas.microsoft.com/office/word/2012/wordml" xmlns:w16cex="http://schemas.microsoft.com/office/word/2018/wordml/cex" xmlns:w16cid="http://schemas.microsoft.com/office/word/2016/wordml/cid" xmlns:w16="http://schemas.microsoft.com/office/word/2018/wordml" xmlns:w16se="http://schemas.microsoft.com/office/word/2015/wordml/symex" xmlns:wpg="http://schemas.microsoft.com/office/word/2010/wordprocessingGroup" xmlns:wpi="http://schemas.microsoft.com/office/word/2010/wordprocessingInk" xmlns:wne="http://schemas.microsoft.com/office/word/2006/wordml" xmlns:wps="http://schemas.microsoft.com/office/word/2010/wordprocessingShape" mc:Ignorable="w14 w15 w16se w16cid w16 w16cex wp14">
+<w:hdr xmlns:wpc="http://schemas.microsoft.com/office/word/2010/wordprocessingCanvas" xmlns:cx="http://schemas.microsoft.com/office/drawing/2014/chartex" xmlns:cx1="http://schemas.microsoft.com/office/drawing/2015/9/8/chartex" xmlns:cx2="http://schemas.microsoft.com/office/drawing/2015/10/21/chartex" xmlns:cx3="http://schemas.microsoft.com/office/drawing/2016/5/9/chartex" xmlns:cx4="http://schemas.microsoft.com/office/drawing/2016/5/10/chartex" xmlns:cx5="http://schemas.microsoft.com/office/drawing/2016/5/11/chartex" xmlns:cx6="http://schemas.microsoft.com/office/drawing/2016/5/12/chartex" xmlns:cx7="http://schemas.microsoft.com/office/drawing/2016/5/13/chartex" xmlns:cx8="http://schemas.microsoft.com/office/drawing/2016/5/14/chartex" xmlns:mc="http://schemas.openxmlformats.org/markup-compatibility/2006" xmlns:aink="http://schemas.microsoft.com/office/drawing/2016/ink" xmlns:am3d="http://schemas.microsoft.com/office/drawing/2017/model3d" xmlns:o="urn:schemas-microsoft-com:office:office" xmlns:oel="http://schemas.microsoft.com/office/2019/extlst" xmlns:r="http://schemas.openxmlformats.org/officeDocument/2006/relationships" xmlns:m="http://schemas.openxmlformats.org/officeDocument/2006/math" xmlns:v="urn:schemas-microsoft-com:vml" xmlns:wp14="http://schemas.microsoft.com/office/word/2010/wordprocessingDrawing" xmlns:wp="http://schemas.openxmlformats.org/drawingml/2006/wordprocessingDrawing" xmlns:w10="urn:schemas-microsoft-com:office:word" xmlns:w="http://schemas.openxmlformats.org/wordprocessingml/2006/main" xmlns:w14="http://schemas.microsoft.com/office/word/2010/wordml" xmlns:w15="http://schemas.microsoft.com/office/word/2012/wordml" xmlns:w16cex="http://schemas.microsoft.com/office/word/2018/wordml/cex" xmlns:w16cid="http://schemas.microsoft.com/office/word/2016/wordml/cid" xmlns:w16="http://schemas.microsoft.com/office/word/2018/wordml" xmlns:w16sdtdh="http://schemas.microsoft.com/office/word/2020/wordml/sdtdatahash" xmlns:w16se="http://schemas.microsoft.com/office/word/2015/wordml/symex" xmlns:wpg="http://schemas.microsoft.com/office/word/2010/wordprocessingGroup" xmlns:wpi="http://schemas.microsoft.com/office/word/2010/wordprocessingInk" xmlns:wne="http://schemas.microsoft.com/office/word/2006/wordml" xmlns:wps="http://schemas.microsoft.com/office/word/2010/wordprocessingShape" mc:Ignorable="w14 w15 w16se w16cid w16 w16cex w16sdtdh wp14">
   <w:p>
     <w:pPr>
       <w:pStyle w:val="En-tte"/>
@@ -1978,7 +2117,7 @@
 </file>
 
 <file path=word/header2.xml><?xml version="1.0" encoding="utf-8"?>
-<w:hdr xmlns:wpc="http://schemas.microsoft.com/office/word/2010/wordprocessingCanvas" xmlns:cx="http://schemas.microsoft.com/office/drawing/2014/chartex" xmlns:cx1="http://schemas.microsoft.com/office/drawing/2015/9/8/chartex" xmlns:cx2="http://schemas.microsoft.com/office/drawing/2015/10/21/chartex" xmlns:cx3="http://schemas.microsoft.com/office/drawing/2016/5/9/chartex" xmlns:cx4="http://schemas.microsoft.com/office/drawing/2016/5/10/chartex" xmlns:cx5="http://schemas.microsoft.com/office/drawing/2016/5/11/chartex" xmlns:cx6="http://schemas.microsoft.com/office/drawing/2016/5/12/chartex" xmlns:cx7="http://schemas.microsoft.com/office/drawing/2016/5/13/chartex" xmlns:cx8="http://schemas.microsoft.com/office/drawing/2016/5/14/chartex" xmlns:mc="http://schemas.openxmlformats.org/markup-compatibility/2006" xmlns:aink="http://schemas.microsoft.com/office/drawing/2016/ink" xmlns:am3d="http://schemas.microsoft.com/office/drawing/2017/model3d" xmlns:o="urn:schemas-microsoft-com:office:office" xmlns:r="http://schemas.openxmlformats.org/officeDocument/2006/relationships" xmlns:m="http://schemas.openxmlformats.org/officeDocument/2006/math" xmlns:v="urn:schemas-microsoft-com:vml" xmlns:wp14="http://schemas.microsoft.com/office/word/2010/wordprocessingDrawing" xmlns:wp="http://schemas.openxmlformats.org/drawingml/2006/wordprocessingDrawing" xmlns:w10="urn:schemas-microsoft-com:office:word" xmlns:w="http://schemas.openxmlformats.org/wordprocessingml/2006/main" xmlns:w14="http://schemas.microsoft.com/office/word/2010/wordml" xmlns:w15="http://schemas.microsoft.com/office/word/2012/wordml" xmlns:w16cex="http://schemas.microsoft.com/office/word/2018/wordml/cex" xmlns:w16cid="http://schemas.microsoft.com/office/word/2016/wordml/cid" xmlns:w16="http://schemas.microsoft.com/office/word/2018/wordml" xmlns:w16se="http://schemas.microsoft.com/office/word/2015/wordml/symex" xmlns:wpg="http://schemas.microsoft.com/office/word/2010/wordprocessingGroup" xmlns:wpi="http://schemas.microsoft.com/office/word/2010/wordprocessingInk" xmlns:wne="http://schemas.microsoft.com/office/word/2006/wordml" xmlns:wps="http://schemas.microsoft.com/office/word/2010/wordprocessingShape" mc:Ignorable="w14 w15 w16se w16cid w16 w16cex wp14">
+<w:hdr xmlns:wpc="http://schemas.microsoft.com/office/word/2010/wordprocessingCanvas" xmlns:cx="http://schemas.microsoft.com/office/drawing/2014/chartex" xmlns:cx1="http://schemas.microsoft.com/office/drawing/2015/9/8/chartex" xmlns:cx2="http://schemas.microsoft.com/office/drawing/2015/10/21/chartex" xmlns:cx3="http://schemas.microsoft.com/office/drawing/2016/5/9/chartex" xmlns:cx4="http://schemas.microsoft.com/office/drawing/2016/5/10/chartex" xmlns:cx5="http://schemas.microsoft.com/office/drawing/2016/5/11/chartex" xmlns:cx6="http://schemas.microsoft.com/office/drawing/2016/5/12/chartex" xmlns:cx7="http://schemas.microsoft.com/office/drawing/2016/5/13/chartex" xmlns:cx8="http://schemas.microsoft.com/office/drawing/2016/5/14/chartex" xmlns:mc="http://schemas.openxmlformats.org/markup-compatibility/2006" xmlns:aink="http://schemas.microsoft.com/office/drawing/2016/ink" xmlns:am3d="http://schemas.microsoft.com/office/drawing/2017/model3d" xmlns:o="urn:schemas-microsoft-com:office:office" xmlns:oel="http://schemas.microsoft.com/office/2019/extlst" xmlns:r="http://schemas.openxmlformats.org/officeDocument/2006/relationships" xmlns:m="http://schemas.openxmlformats.org/officeDocument/2006/math" xmlns:v="urn:schemas-microsoft-com:vml" xmlns:wp14="http://schemas.microsoft.com/office/word/2010/wordprocessingDrawing" xmlns:wp="http://schemas.openxmlformats.org/drawingml/2006/wordprocessingDrawing" xmlns:w10="urn:schemas-microsoft-com:office:word" xmlns:w="http://schemas.openxmlformats.org/wordprocessingml/2006/main" xmlns:w14="http://schemas.microsoft.com/office/word/2010/wordml" xmlns:w15="http://schemas.microsoft.com/office/word/2012/wordml" xmlns:w16cex="http://schemas.microsoft.com/office/word/2018/wordml/cex" xmlns:w16cid="http://schemas.microsoft.com/office/word/2016/wordml/cid" xmlns:w16="http://schemas.microsoft.com/office/word/2018/wordml" xmlns:w16sdtdh="http://schemas.microsoft.com/office/word/2020/wordml/sdtdatahash" xmlns:w16se="http://schemas.microsoft.com/office/word/2015/wordml/symex" xmlns:wpg="http://schemas.microsoft.com/office/word/2010/wordprocessingGroup" xmlns:wpi="http://schemas.microsoft.com/office/word/2010/wordprocessingInk" xmlns:wne="http://schemas.microsoft.com/office/word/2006/wordml" xmlns:wps="http://schemas.microsoft.com/office/word/2010/wordprocessingShape" mc:Ignorable="w14 w15 w16se w16cid w16 w16cex w16sdtdh wp14">
   <w:p>
     <w:pPr>
       <w:pStyle w:val="En-tte"/>
@@ -1988,7 +2127,7 @@
 </file>
 
 <file path=word/header3.xml><?xml version="1.0" encoding="utf-8"?>
-<w:hdr xmlns:wpc="http://schemas.microsoft.com/office/word/2010/wordprocessingCanvas" xmlns:cx="http://schemas.microsoft.com/office/drawing/2014/chartex" xmlns:cx1="http://schemas.microsoft.com/office/drawing/2015/9/8/chartex" xmlns:cx2="http://schemas.microsoft.com/office/drawing/2015/10/21/chartex" xmlns:cx3="http://schemas.microsoft.com/office/drawing/2016/5/9/chartex" xmlns:cx4="http://schemas.microsoft.com/office/drawing/2016/5/10/chartex" xmlns:cx5="http://schemas.microsoft.com/office/drawing/2016/5/11/chartex" xmlns:cx6="http://schemas.microsoft.com/office/drawing/2016/5/12/chartex" xmlns:cx7="http://schemas.microsoft.com/office/drawing/2016/5/13/chartex" xmlns:cx8="http://schemas.microsoft.com/office/drawing/2016/5/14/chartex" xmlns:mc="http://schemas.openxmlformats.org/markup-compatibility/2006" xmlns:aink="http://schemas.microsoft.com/office/drawing/2016/ink" xmlns:am3d="http://schemas.microsoft.com/office/drawing/2017/model3d" xmlns:o="urn:schemas-microsoft-com:office:office" xmlns:r="http://schemas.openxmlformats.org/officeDocument/2006/relationships" xmlns:m="http://schemas.openxmlformats.org/officeDocument/2006/math" xmlns:v="urn:schemas-microsoft-com:vml" xmlns:wp14="http://schemas.microsoft.com/office/word/2010/wordprocessingDrawing" xmlns:wp="http://schemas.openxmlformats.org/drawingml/2006/wordprocessingDrawing" xmlns:w10="urn:schemas-microsoft-com:office:word" xmlns:w="http://schemas.openxmlformats.org/wordprocessingml/2006/main" xmlns:w14="http://schemas.microsoft.com/office/word/2010/wordml" xmlns:w15="http://schemas.microsoft.com/office/word/2012/wordml" xmlns:w16cex="http://schemas.microsoft.com/office/word/2018/wordml/cex" xmlns:w16cid="http://schemas.microsoft.com/office/word/2016/wordml/cid" xmlns:w16="http://schemas.microsoft.com/office/word/2018/wordml" xmlns:w16se="http://schemas.microsoft.com/office/word/2015/wordml/symex" xmlns:wpg="http://schemas.microsoft.com/office/word/2010/wordprocessingGroup" xmlns:wpi="http://schemas.microsoft.com/office/word/2010/wordprocessingInk" xmlns:wne="http://schemas.microsoft.com/office/word/2006/wordml" xmlns:wps="http://schemas.microsoft.com/office/word/2010/wordprocessingShape" mc:Ignorable="w14 w15 w16se w16cid w16 w16cex wp14">
+<w:hdr xmlns:wpc="http://schemas.microsoft.com/office/word/2010/wordprocessingCanvas" xmlns:cx="http://schemas.microsoft.com/office/drawing/2014/chartex" xmlns:cx1="http://schemas.microsoft.com/office/drawing/2015/9/8/chartex" xmlns:cx2="http://schemas.microsoft.com/office/drawing/2015/10/21/chartex" xmlns:cx3="http://schemas.microsoft.com/office/drawing/2016/5/9/chartex" xmlns:cx4="http://schemas.microsoft.com/office/drawing/2016/5/10/chartex" xmlns:cx5="http://schemas.microsoft.com/office/drawing/2016/5/11/chartex" xmlns:cx6="http://schemas.microsoft.com/office/drawing/2016/5/12/chartex" xmlns:cx7="http://schemas.microsoft.com/office/drawing/2016/5/13/chartex" xmlns:cx8="http://schemas.microsoft.com/office/drawing/2016/5/14/chartex" xmlns:mc="http://schemas.openxmlformats.org/markup-compatibility/2006" xmlns:aink="http://schemas.microsoft.com/office/drawing/2016/ink" xmlns:am3d="http://schemas.microsoft.com/office/drawing/2017/model3d" xmlns:o="urn:schemas-microsoft-com:office:office" xmlns:oel="http://schemas.microsoft.com/office/2019/extlst" xmlns:r="http://schemas.openxmlformats.org/officeDocument/2006/relationships" xmlns:m="http://schemas.openxmlformats.org/officeDocument/2006/math" xmlns:v="urn:schemas-microsoft-com:vml" xmlns:wp14="http://schemas.microsoft.com/office/word/2010/wordprocessingDrawing" xmlns:wp="http://schemas.openxmlformats.org/drawingml/2006/wordprocessingDrawing" xmlns:w10="urn:schemas-microsoft-com:office:word" xmlns:w="http://schemas.openxmlformats.org/wordprocessingml/2006/main" xmlns:w14="http://schemas.microsoft.com/office/word/2010/wordml" xmlns:w15="http://schemas.microsoft.com/office/word/2012/wordml" xmlns:w16cex="http://schemas.microsoft.com/office/word/2018/wordml/cex" xmlns:w16cid="http://schemas.microsoft.com/office/word/2016/wordml/cid" xmlns:w16="http://schemas.microsoft.com/office/word/2018/wordml" xmlns:w16sdtdh="http://schemas.microsoft.com/office/word/2020/wordml/sdtdatahash" xmlns:w16se="http://schemas.microsoft.com/office/word/2015/wordml/symex" xmlns:wpg="http://schemas.microsoft.com/office/word/2010/wordprocessingGroup" xmlns:wpi="http://schemas.microsoft.com/office/word/2010/wordprocessingInk" xmlns:wne="http://schemas.microsoft.com/office/word/2006/wordml" xmlns:wps="http://schemas.microsoft.com/office/word/2010/wordprocessingShape" mc:Ignorable="w14 w15 w16se w16cid w16 w16cex w16sdtdh wp14">
   <w:p>
     <w:pPr>
       <w:pStyle w:val="En-tte"/>
@@ -1998,7 +2137,7 @@
 </file>
 
 <file path=word/numbering.xml><?xml version="1.0" encoding="utf-8"?>
-<w:numbering xmlns:wpc="http://schemas.microsoft.com/office/word/2010/wordprocessingCanvas" xmlns:cx="http://schemas.microsoft.com/office/drawing/2014/chartex" xmlns:cx1="http://schemas.microsoft.com/office/drawing/2015/9/8/chartex" xmlns:cx2="http://schemas.microsoft.com/office/drawing/2015/10/21/chartex" xmlns:cx3="http://schemas.microsoft.com/office/drawing/2016/5/9/chartex" xmlns:cx4="http://schemas.microsoft.com/office/drawing/2016/5/10/chartex" xmlns:cx5="http://schemas.microsoft.com/office/drawing/2016/5/11/chartex" xmlns:cx6="http://schemas.microsoft.com/office/drawing/2016/5/12/chartex" xmlns:cx7="http://schemas.microsoft.com/office/drawing/2016/5/13/chartex" xmlns:cx8="http://schemas.microsoft.com/office/drawing/2016/5/14/chartex" xmlns:mc="http://schemas.openxmlformats.org/markup-compatibility/2006" xmlns:aink="http://schemas.microsoft.com/office/drawing/2016/ink" xmlns:am3d="http://schemas.microsoft.com/office/drawing/2017/model3d" xmlns:o="urn:schemas-microsoft-com:office:office" xmlns:r="http://schemas.openxmlformats.org/officeDocument/2006/relationships" xmlns:m="http://schemas.openxmlformats.org/officeDocument/2006/math" xmlns:v="urn:schemas-microsoft-com:vml" xmlns:wp14="http://schemas.microsoft.com/office/word/2010/wordprocessingDrawing" xmlns:wp="http://schemas.openxmlformats.org/drawingml/2006/wordprocessingDrawing" xmlns:w10="urn:schemas-microsoft-com:office:word" xmlns:w="http://schemas.openxmlformats.org/wordprocessingml/2006/main" xmlns:w14="http://schemas.microsoft.com/office/word/2010/wordml" xmlns:w15="http://schemas.microsoft.com/office/word/2012/wordml" xmlns:w16cex="http://schemas.microsoft.com/office/word/2018/wordml/cex" xmlns:w16cid="http://schemas.microsoft.com/office/word/2016/wordml/cid" xmlns:w16="http://schemas.microsoft.com/office/word/2018/wordml" xmlns:w16se="http://schemas.microsoft.com/office/word/2015/wordml/symex" xmlns:wpg="http://schemas.microsoft.com/office/word/2010/wordprocessingGroup" xmlns:wpi="http://schemas.microsoft.com/office/word/2010/wordprocessingInk" xmlns:wne="http://schemas.microsoft.com/office/word/2006/wordml" xmlns:wps="http://schemas.microsoft.com/office/word/2010/wordprocessingShape" mc:Ignorable="w14 w15 w16se w16cid w16 w16cex wp14">
+<w:numbering xmlns:wpc="http://schemas.microsoft.com/office/word/2010/wordprocessingCanvas" xmlns:cx="http://schemas.microsoft.com/office/drawing/2014/chartex" xmlns:cx1="http://schemas.microsoft.com/office/drawing/2015/9/8/chartex" xmlns:cx2="http://schemas.microsoft.com/office/drawing/2015/10/21/chartex" xmlns:cx3="http://schemas.microsoft.com/office/drawing/2016/5/9/chartex" xmlns:cx4="http://schemas.microsoft.com/office/drawing/2016/5/10/chartex" xmlns:cx5="http://schemas.microsoft.com/office/drawing/2016/5/11/chartex" xmlns:cx6="http://schemas.microsoft.com/office/drawing/2016/5/12/chartex" xmlns:cx7="http://schemas.microsoft.com/office/drawing/2016/5/13/chartex" xmlns:cx8="http://schemas.microsoft.com/office/drawing/2016/5/14/chartex" xmlns:mc="http://schemas.openxmlformats.org/markup-compatibility/2006" xmlns:aink="http://schemas.microsoft.com/office/drawing/2016/ink" xmlns:am3d="http://schemas.microsoft.com/office/drawing/2017/model3d" xmlns:o="urn:schemas-microsoft-com:office:office" xmlns:oel="http://schemas.microsoft.com/office/2019/extlst" xmlns:r="http://schemas.openxmlformats.org/officeDocument/2006/relationships" xmlns:m="http://schemas.openxmlformats.org/officeDocument/2006/math" xmlns:v="urn:schemas-microsoft-com:vml" xmlns:wp14="http://schemas.microsoft.com/office/word/2010/wordprocessingDrawing" xmlns:wp="http://schemas.openxmlformats.org/drawingml/2006/wordprocessingDrawing" xmlns:w10="urn:schemas-microsoft-com:office:word" xmlns:w="http://schemas.openxmlformats.org/wordprocessingml/2006/main" xmlns:w14="http://schemas.microsoft.com/office/word/2010/wordml" xmlns:w15="http://schemas.microsoft.com/office/word/2012/wordml" xmlns:w16cex="http://schemas.microsoft.com/office/word/2018/wordml/cex" xmlns:w16cid="http://schemas.microsoft.com/office/word/2016/wordml/cid" xmlns:w16="http://schemas.microsoft.com/office/word/2018/wordml" xmlns:w16sdtdh="http://schemas.microsoft.com/office/word/2020/wordml/sdtdatahash" xmlns:w16se="http://schemas.microsoft.com/office/word/2015/wordml/symex" xmlns:wpg="http://schemas.microsoft.com/office/word/2010/wordprocessingGroup" xmlns:wpi="http://schemas.microsoft.com/office/word/2010/wordprocessingInk" xmlns:wne="http://schemas.microsoft.com/office/word/2006/wordml" xmlns:wps="http://schemas.microsoft.com/office/word/2010/wordprocessingShape" mc:Ignorable="w14 w15 w16se w16cid w16 w16cex w16sdtdh wp14">
   <w:abstractNum w:abstractNumId="0" w15:restartNumberingAfterBreak="0">
     <w:nsid w:val="0FAC5989"/>
     <w:multiLevelType w:val="hybridMultilevel"/>
@@ -3152,38 +3291,38 @@
       </w:rPr>
     </w:lvl>
   </w:abstractNum>
-  <w:num w:numId="1">
+  <w:num w:numId="1" w16cid:durableId="1584224039">
     <w:abstractNumId w:val="5"/>
   </w:num>
-  <w:num w:numId="2">
+  <w:num w:numId="2" w16cid:durableId="910231384">
     <w:abstractNumId w:val="3"/>
   </w:num>
-  <w:num w:numId="3">
+  <w:num w:numId="3" w16cid:durableId="1510027986">
     <w:abstractNumId w:val="0"/>
   </w:num>
-  <w:num w:numId="4">
+  <w:num w:numId="4" w16cid:durableId="171339207">
     <w:abstractNumId w:val="7"/>
   </w:num>
-  <w:num w:numId="5">
+  <w:num w:numId="5" w16cid:durableId="1694186693">
     <w:abstractNumId w:val="8"/>
   </w:num>
-  <w:num w:numId="6">
+  <w:num w:numId="6" w16cid:durableId="566066774">
     <w:abstractNumId w:val="4"/>
   </w:num>
-  <w:num w:numId="7">
+  <w:num w:numId="7" w16cid:durableId="715937310">
     <w:abstractNumId w:val="1"/>
   </w:num>
-  <w:num w:numId="8">
+  <w:num w:numId="8" w16cid:durableId="730546180">
     <w:abstractNumId w:val="2"/>
   </w:num>
-  <w:num w:numId="9">
+  <w:num w:numId="9" w16cid:durableId="1344668718">
     <w:abstractNumId w:val="6"/>
   </w:num>
 </w:numbering>
 </file>
 
 <file path=word/styles.xml><?xml version="1.0" encoding="utf-8"?>
-<w:styles xmlns:mc="http://schemas.openxmlformats.org/markup-compatibility/2006" xmlns:r="http://schemas.openxmlformats.org/officeDocument/2006/relationships" xmlns:w="http://schemas.openxmlformats.org/wordprocessingml/2006/main" xmlns:w14="http://schemas.microsoft.com/office/word/2010/wordml" xmlns:w15="http://schemas.microsoft.com/office/word/2012/wordml" xmlns:w16cex="http://schemas.microsoft.com/office/word/2018/wordml/cex" xmlns:w16cid="http://schemas.microsoft.com/office/word/2016/wordml/cid" xmlns:w16="http://schemas.microsoft.com/office/word/2018/wordml" xmlns:w16se="http://schemas.microsoft.com/office/word/2015/wordml/symex" mc:Ignorable="w14 w15 w16se w16cid w16 w16cex">
+<w:styles xmlns:mc="http://schemas.openxmlformats.org/markup-compatibility/2006" xmlns:r="http://schemas.openxmlformats.org/officeDocument/2006/relationships" xmlns:w="http://schemas.openxmlformats.org/wordprocessingml/2006/main" xmlns:w14="http://schemas.microsoft.com/office/word/2010/wordml" xmlns:w15="http://schemas.microsoft.com/office/word/2012/wordml" xmlns:w16cex="http://schemas.microsoft.com/office/word/2018/wordml/cex" xmlns:w16cid="http://schemas.microsoft.com/office/word/2016/wordml/cid" xmlns:w16="http://schemas.microsoft.com/office/word/2018/wordml" xmlns:w16sdtdh="http://schemas.microsoft.com/office/word/2020/wordml/sdtdatahash" xmlns:w16se="http://schemas.microsoft.com/office/word/2015/wordml/symex" mc:Ignorable="w14 w15 w16se w16cid w16 w16cex w16sdtdh">
   <w:docDefaults>
     <w:rPrDefault>
       <w:rPr>

</xml_diff>